<commit_message>
Added normal use case and abuse case templates
</commit_message>
<xml_diff>
--- a/SSD_ASSIGNMENT.docx
+++ b/SSD_ASSIGNMENT.docx
@@ -3,13 +3,32 @@
 <w:document xmlns:wpc="http://schemas.microsoft.com/office/word/2010/wordprocessingCanvas" xmlns:cx="http://schemas.microsoft.com/office/drawing/2014/chartex" xmlns:cx1="http://schemas.microsoft.com/office/drawing/2015/9/8/chartex" xmlns:cx2="http://schemas.microsoft.com/office/drawing/2015/10/21/chartex" xmlns:cx3="http://schemas.microsoft.com/office/drawing/2016/5/9/chartex" xmlns:cx4="http://schemas.microsoft.com/office/drawing/2016/5/10/chartex" xmlns:cx5="http://schemas.microsoft.com/office/drawing/2016/5/11/chartex" xmlns:cx6="http://schemas.microsoft.com/office/drawing/2016/5/12/chartex" xmlns:cx7="http://schemas.microsoft.com/office/drawing/2016/5/13/chartex" xmlns:cx8="http://schemas.microsoft.com/office/drawing/2016/5/14/chartex" xmlns:mc="http://schemas.openxmlformats.org/markup-compatibility/2006" xmlns:aink="http://schemas.microsoft.com/office/drawing/2016/ink" xmlns:am3d="http://schemas.microsoft.com/office/drawing/2017/model3d" xmlns:o="urn:schemas-microsoft-com:office:office" xmlns:oel="http://schemas.microsoft.com/office/2019/extlst" xmlns:r="http://schemas.openxmlformats.org/officeDocument/2006/relationships" xmlns:m="http://schemas.openxmlformats.org/officeDocument/2006/math" xmlns:v="urn:schemas-microsoft-com:vml" xmlns:wp14="http://schemas.microsoft.com/office/word/2010/wordprocessingDrawing" xmlns:wp="http://schemas.openxmlformats.org/drawingml/2006/wordprocessingDrawing" xmlns:w10="urn:schemas-microsoft-com:office:word" xmlns:w="http://schemas.openxmlformats.org/wordprocessingml/2006/main" xmlns:w14="http://schemas.microsoft.com/office/word/2010/wordml" xmlns:w15="http://schemas.microsoft.com/office/word/2012/wordml" xmlns:w16cex="http://schemas.microsoft.com/office/word/2018/wordml/cex" xmlns:w16cid="http://schemas.microsoft.com/office/word/2016/wordml/cid" xmlns:w16="http://schemas.microsoft.com/office/word/2018/wordml" xmlns:w16du="http://schemas.microsoft.com/office/word/2023/wordml/word16du" xmlns:w16sdtdh="http://schemas.microsoft.com/office/word/2020/wordml/sdtdatahash" xmlns:w16sdtfl="http://schemas.microsoft.com/office/word/2024/wordml/sdtformatlock" xmlns:w16se="http://schemas.microsoft.com/office/word/2015/wordml/symex" xmlns:wpg="http://schemas.microsoft.com/office/word/2010/wordprocessingGroup" xmlns:wpi="http://schemas.microsoft.com/office/word/2010/wordprocessingInk" xmlns:wne="http://schemas.microsoft.com/office/word/2006/wordml" xmlns:wps="http://schemas.microsoft.com/office/word/2010/wordprocessingShape" mc:Ignorable="w14 w15 w16se w16cid w16 w16cex w16sdtdh w16sdtfl w16du wp14">
   <w:body>
     <w:p>
+      <w:pPr>
+        <w:jc w:val="center"/>
+      </w:pPr>
       <w:r>
         <w:t>SECURE SOFTWARE DEVELOPMENT ASSIGNMENT</w:t>
       </w:r>
     </w:p>
     <w:p/>
     <w:p>
-      <w:pPr>
+      <w:r>
+        <w:t>60106307- Rawana Poovathingal</w:t>
+      </w:r>
+      <w:r>
+        <w:br/>
+        <w:t xml:space="preserve">60302682- Asma </w:t>
+      </w:r>
+      <w:proofErr w:type="spellStart"/>
+      <w:r>
+        <w:t>Benghezal</w:t>
+      </w:r>
+      <w:proofErr w:type="spellEnd"/>
+    </w:p>
+    <w:p/>
+    <w:p>
+      <w:pPr>
+        <w:jc w:val="center"/>
         <w:rPr>
           <w:b/>
           <w:bCs/>
@@ -146,6 +165,341 @@
       <w:r>
         <w:t>managers, renter, contractor).</w:t>
       </w:r>
+    </w:p>
+    <w:p/>
+    <w:p>
+      <w:pPr>
+        <w:pStyle w:val="ListParagraph"/>
+        <w:numPr>
+          <w:ilvl w:val="0"/>
+          <w:numId w:val="1"/>
+        </w:numPr>
+        <w:rPr>
+          <w:b/>
+          <w:bCs/>
+        </w:rPr>
+      </w:pPr>
+      <w:r>
+        <w:rPr>
+          <w:b/>
+          <w:bCs/>
+        </w:rPr>
+        <w:t xml:space="preserve">Functional </w:t>
+      </w:r>
+      <w:r>
+        <w:rPr>
+          <w:b/>
+          <w:bCs/>
+        </w:rPr>
+        <w:t>Use Cases</w:t>
+      </w:r>
+    </w:p>
+    <w:p>
+      <w:pPr>
+        <w:spacing w:line="360" w:lineRule="auto"/>
+        <w:ind w:left="567"/>
+      </w:pPr>
+      <w:r>
+        <w:rPr>
+          <w:b/>
+          <w:bCs/>
+        </w:rPr>
+        <w:t xml:space="preserve">UC1: </w:t>
+      </w:r>
+      <w:r>
+        <w:t>A manager registers and logs into the system using valid credentials.</w:t>
+      </w:r>
+      <w:r>
+        <w:rPr>
+          <w:b/>
+          <w:bCs/>
+        </w:rPr>
+        <w:br/>
+        <w:t xml:space="preserve">UC2: </w:t>
+      </w:r>
+      <w:r>
+        <w:t>A manager adds, edits, or removes property listings.</w:t>
+      </w:r>
+      <w:r>
+        <w:br/>
+      </w:r>
+      <w:r>
+        <w:rPr>
+          <w:b/>
+          <w:bCs/>
+        </w:rPr>
+        <w:t xml:space="preserve">UC3: </w:t>
+      </w:r>
+      <w:r>
+        <w:t>A renter browses available properties and schedules viewing appointments.</w:t>
+      </w:r>
+      <w:r>
+        <w:br/>
+      </w:r>
+      <w:r>
+        <w:rPr>
+          <w:b/>
+          <w:bCs/>
+        </w:rPr>
+        <w:t xml:space="preserve">UC4: </w:t>
+      </w:r>
+      <w:r>
+        <w:t>A renter submits a maintenance request for a rented property.</w:t>
+      </w:r>
+      <w:r>
+        <w:br/>
+      </w:r>
+      <w:r>
+        <w:rPr>
+          <w:b/>
+          <w:bCs/>
+        </w:rPr>
+        <w:t xml:space="preserve">UC5: </w:t>
+      </w:r>
+      <w:r>
+        <w:t>A manager assigns maintenance requests to a contractor or supplier.</w:t>
+      </w:r>
+      <w:r>
+        <w:br/>
+      </w:r>
+      <w:r>
+        <w:rPr>
+          <w:b/>
+          <w:bCs/>
+        </w:rPr>
+        <w:t xml:space="preserve">UC6: </w:t>
+      </w:r>
+      <w:r>
+        <w:t>A manager records rent payments and generates payment history reports.</w:t>
+      </w:r>
+      <w:r>
+        <w:rPr>
+          <w:b/>
+          <w:bCs/>
+        </w:rPr>
+        <w:br/>
+        <w:t xml:space="preserve">UC7: </w:t>
+      </w:r>
+      <w:r>
+        <w:t>The system sends notifications to users about viewings, payments, or maintenance updates.</w:t>
+      </w:r>
+    </w:p>
+    <w:p>
+      <w:pPr>
+        <w:pStyle w:val="ListParagraph"/>
+        <w:numPr>
+          <w:ilvl w:val="0"/>
+          <w:numId w:val="1"/>
+        </w:numPr>
+        <w:spacing w:line="360" w:lineRule="auto"/>
+        <w:rPr>
+          <w:b/>
+          <w:bCs/>
+        </w:rPr>
+      </w:pPr>
+      <w:r>
+        <w:rPr>
+          <w:b/>
+          <w:bCs/>
+        </w:rPr>
+        <w:lastRenderedPageBreak/>
+        <w:t>Abuse Cases</w:t>
+      </w:r>
+    </w:p>
+    <w:p>
+      <w:pPr>
+        <w:spacing w:line="360" w:lineRule="auto"/>
+        <w:ind w:left="567"/>
+      </w:pPr>
+      <w:r>
+        <w:rPr>
+          <w:b/>
+          <w:bCs/>
+        </w:rPr>
+        <w:t xml:space="preserve">AC1: </w:t>
+      </w:r>
+      <w:r>
+        <w:t>An attacker attempts to gain unauthorized access to manager or renter accounts by guessing or brute-forcing passwords.</w:t>
+      </w:r>
+      <w:r>
+        <w:rPr>
+          <w:b/>
+          <w:bCs/>
+        </w:rPr>
+        <w:br/>
+        <w:t>AC2: A</w:t>
+      </w:r>
+      <w:r>
+        <w:t xml:space="preserve"> malicious user manipulates or deletes property listings to mislead potential renters.</w:t>
+      </w:r>
+      <w:r>
+        <w:rPr>
+          <w:b/>
+          <w:bCs/>
+        </w:rPr>
+        <w:br/>
+        <w:t xml:space="preserve">AC3: </w:t>
+      </w:r>
+      <w:r>
+        <w:t>A renter or bot floods the system with fake viewing requests to disrupt operations.</w:t>
+      </w:r>
+      <w:r>
+        <w:rPr>
+          <w:b/>
+          <w:bCs/>
+        </w:rPr>
+        <w:br/>
+        <w:t xml:space="preserve">AC4: </w:t>
+      </w:r>
+      <w:r>
+        <w:t>An attacker alters rent payment data or modifies transaction details.</w:t>
+      </w:r>
+      <w:r>
+        <w:br/>
+      </w:r>
+      <w:r>
+        <w:rPr>
+          <w:b/>
+          <w:bCs/>
+        </w:rPr>
+        <w:t xml:space="preserve">AC5: </w:t>
+      </w:r>
+      <w:r>
+        <w:t>An unauthorized user accesses sensitive renter or contractor information.</w:t>
+      </w:r>
+      <w:r>
+        <w:rPr>
+          <w:b/>
+          <w:bCs/>
+        </w:rPr>
+        <w:br/>
+        <w:t xml:space="preserve">AC6: </w:t>
+      </w:r>
+      <w:r>
+        <w:t>A contractor uploads a malicious file disguised as a maintenance report or invoice.</w:t>
+      </w:r>
+      <w:r>
+        <w:rPr>
+          <w:b/>
+          <w:bCs/>
+        </w:rPr>
+        <w:br/>
+        <w:t xml:space="preserve">AC7: </w:t>
+      </w:r>
+      <w:r>
+        <w:t>A malicious user intercepts unencrypted communication between the web client and the server to steal credentials or data.</w:t>
+      </w:r>
+    </w:p>
+    <w:p>
+      <w:pPr>
+        <w:spacing w:line="360" w:lineRule="auto"/>
+        <w:ind w:left="567"/>
+      </w:pPr>
+    </w:p>
+    <w:p>
+      <w:pPr>
+        <w:pStyle w:val="ListParagraph"/>
+        <w:numPr>
+          <w:ilvl w:val="0"/>
+          <w:numId w:val="1"/>
+        </w:numPr>
+        <w:spacing w:line="360" w:lineRule="auto"/>
+        <w:rPr>
+          <w:b/>
+          <w:bCs/>
+        </w:rPr>
+      </w:pPr>
+      <w:r>
+        <w:rPr>
+          <w:b/>
+          <w:bCs/>
+        </w:rPr>
+        <w:t>Security Use Cases</w:t>
+      </w:r>
+    </w:p>
+    <w:p>
+      <w:pPr>
+        <w:spacing w:line="360" w:lineRule="auto"/>
+        <w:ind w:left="567"/>
+      </w:pPr>
+      <w:r>
+        <w:rPr>
+          <w:b/>
+          <w:bCs/>
+        </w:rPr>
+        <w:t xml:space="preserve">SUC1: </w:t>
+      </w:r>
+      <w:r>
+        <w:t>Implement secure authentication with password complexity rules and multi-factor authentication (MFA) to prevent unauthorized access.</w:t>
+      </w:r>
+      <w:r>
+        <w:rPr>
+          <w:b/>
+          <w:bCs/>
+        </w:rPr>
+        <w:br/>
+        <w:t xml:space="preserve">SUC2: </w:t>
+      </w:r>
+      <w:r>
+        <w:t>Use role-based access control (RBAC) and audit logging to prevent unauthorized modification or deletion of property listings.</w:t>
+      </w:r>
+      <w:r>
+        <w:rPr>
+          <w:b/>
+          <w:bCs/>
+        </w:rPr>
+        <w:br/>
+        <w:t xml:space="preserve">SUC3: </w:t>
+      </w:r>
+      <w:r>
+        <w:t>Implement CAPTCHA and request rate limiting to prevent spam or denial-of-service attacks from fake viewing or maintenance requests.</w:t>
+      </w:r>
+      <w:r>
+        <w:rPr>
+          <w:b/>
+          <w:bCs/>
+        </w:rPr>
+        <w:br/>
+        <w:t xml:space="preserve">SUC4: </w:t>
+      </w:r>
+      <w:r>
+        <w:t>Digitally sign and validate all payment transactions to ensure data integrity and prevent tampering.</w:t>
+      </w:r>
+      <w:r>
+        <w:rPr>
+          <w:b/>
+          <w:bCs/>
+        </w:rPr>
+        <w:br/>
+        <w:t xml:space="preserve">SUC5: </w:t>
+      </w:r>
+      <w:r>
+        <w:t>Encrypt all sensitive data in transit and at rest to protect user privacy.</w:t>
+      </w:r>
+      <w:r>
+        <w:br/>
+        <w:t>SUC6: Validate uploaded files and restrict executable file types to prevent malware uploads.</w:t>
+      </w:r>
+      <w:r>
+        <w:rPr>
+          <w:b/>
+          <w:bCs/>
+        </w:rPr>
+        <w:br/>
+        <w:t xml:space="preserve">SUC7: </w:t>
+      </w:r>
+      <w:r>
+        <w:t>Use HTTPS/TLS for secure communication between client and server to prevent interception and data theft</w:t>
+      </w:r>
+      <w:r>
+        <w:t>.</w:t>
+      </w:r>
+    </w:p>
+    <w:p>
+      <w:pPr>
+        <w:spacing w:line="360" w:lineRule="auto"/>
+        <w:ind w:left="567"/>
+      </w:pPr>
     </w:p>
     <w:sectPr>
       <w:pgSz w:w="11906" w:h="16838"/>

</xml_diff>

<commit_message>
edited some security use case
</commit_message>
<xml_diff>
--- a/SSD_ASSIGNMENT.docx
+++ b/SSD_ASSIGNMENT.docx
@@ -16,13 +16,8 @@
       </w:r>
       <w:r>
         <w:br/>
-        <w:t xml:space="preserve">60302682- Asma </w:t>
+        <w:t>60302682- Asma Benghezal</w:t>
       </w:r>
-      <w:proofErr w:type="spellStart"/>
-      <w:r>
-        <w:t>Benghezal</w:t>
-      </w:r>
-      <w:proofErr w:type="spellEnd"/>
     </w:p>
     <w:p>
       <w:pPr>
@@ -8110,6 +8105,7 @@
             <w:r>
               <w:rPr>
                 <w:rFonts w:ascii="Calibri" w:eastAsia="Calibri" w:hAnsi="Calibri" w:cs="Arial"/>
+                <w:color w:val="EE0000"/>
                 <w:kern w:val="0"/>
                 <w14:ligatures w14:val="none"/>
               </w:rPr>
@@ -8164,6 +8160,7 @@
             <w:r>
               <w:rPr>
                 <w:rFonts w:ascii="Calibri" w:eastAsia="Calibri" w:hAnsi="Calibri" w:cs="Arial"/>
+                <w:color w:val="EE0000"/>
                 <w:kern w:val="0"/>
                 <w14:ligatures w14:val="none"/>
               </w:rPr>
@@ -9298,13 +9295,15 @@
               <w:jc w:val="both"/>
               <w:rPr>
                 <w:rFonts w:ascii="Calibri" w:eastAsia="Calibri" w:hAnsi="Calibri" w:cs="Arial"/>
-                <w:kern w:val="0"/>
-                <w14:ligatures w14:val="none"/>
-              </w:rPr>
-            </w:pPr>
-            <w:r>
-              <w:rPr>
-                <w:rFonts w:ascii="Calibri" w:eastAsia="Calibri" w:hAnsi="Calibri" w:cs="Arial"/>
+                <w:color w:val="EE0000"/>
+                <w:kern w:val="0"/>
+                <w14:ligatures w14:val="none"/>
+              </w:rPr>
+            </w:pPr>
+            <w:r>
+              <w:rPr>
+                <w:rFonts w:ascii="Calibri" w:eastAsia="Calibri" w:hAnsi="Calibri" w:cs="Arial"/>
+                <w:color w:val="EE0000"/>
                 <w:kern w:val="0"/>
                 <w14:ligatures w14:val="none"/>
               </w:rPr>
@@ -15260,6 +15259,7 @@
             <w:r>
               <w:rPr>
                 <w:rFonts w:ascii="Calibri" w:eastAsia="Calibri" w:hAnsi="Calibri" w:cs="Arial"/>
+                <w:color w:val="EE0000"/>
                 <w:kern w:val="0"/>
                 <w14:ligatures w14:val="none"/>
               </w:rPr>
@@ -15307,14 +15307,17 @@
               <w:jc w:val="both"/>
               <w:rPr>
                 <w:rFonts w:ascii="Calibri" w:eastAsia="Calibri" w:hAnsi="Calibri" w:cs="Arial"/>
-                <w:kern w:val="0"/>
-                <w14:ligatures w14:val="none"/>
-              </w:rPr>
-            </w:pPr>
-            <w:r>
-              <w:rPr>
-                <w:rFonts w:ascii="Calibri" w:eastAsia="Calibri" w:hAnsi="Calibri" w:cs="Arial"/>
-                <w:kern w:val="0"/>
+                <w:color w:val="EE0000"/>
+                <w:kern w:val="0"/>
+                <w14:ligatures w14:val="none"/>
+              </w:rPr>
+            </w:pPr>
+            <w:r>
+              <w:rPr>
+                <w:rFonts w:ascii="Calibri" w:eastAsia="Calibri" w:hAnsi="Calibri" w:cs="Arial"/>
+                <w:color w:val="EE0000"/>
+                <w:kern w:val="0"/>
+                <w:highlight w:val="yellow"/>
                 <w14:ligatures w14:val="none"/>
               </w:rPr>
               <w:t>Request Rate Limiting and CAPTCHA</w:t>
@@ -16011,13 +16014,15 @@
               <w:jc w:val="both"/>
               <w:rPr>
                 <w:rFonts w:ascii="Calibri" w:eastAsia="Calibri" w:hAnsi="Calibri" w:cs="Arial"/>
-                <w:kern w:val="0"/>
-                <w14:ligatures w14:val="none"/>
-              </w:rPr>
-            </w:pPr>
-            <w:r>
-              <w:rPr>
-                <w:rFonts w:ascii="Calibri" w:eastAsia="Calibri" w:hAnsi="Calibri" w:cs="Arial"/>
+                <w:color w:val="EE0000"/>
+                <w:kern w:val="0"/>
+                <w14:ligatures w14:val="none"/>
+              </w:rPr>
+            </w:pPr>
+            <w:r>
+              <w:rPr>
+                <w:rFonts w:ascii="Calibri" w:eastAsia="Calibri" w:hAnsi="Calibri" w:cs="Arial"/>
+                <w:color w:val="EE0000"/>
                 <w:kern w:val="0"/>
                 <w14:ligatures w14:val="none"/>
               </w:rPr>
@@ -16662,6 +16667,7 @@
             <w:r>
               <w:rPr>
                 <w:rFonts w:ascii="Calibri" w:eastAsia="Calibri" w:hAnsi="Calibri" w:cs="Arial"/>
+                <w:color w:val="EE0000"/>
                 <w:kern w:val="0"/>
                 <w14:ligatures w14:val="none"/>
               </w:rPr>
@@ -16709,13 +16715,15 @@
               <w:jc w:val="both"/>
               <w:rPr>
                 <w:rFonts w:ascii="Calibri" w:eastAsia="Calibri" w:hAnsi="Calibri" w:cs="Arial"/>
-                <w:kern w:val="0"/>
-                <w14:ligatures w14:val="none"/>
-              </w:rPr>
-            </w:pPr>
-            <w:r>
-              <w:rPr>
-                <w:rFonts w:ascii="Calibri" w:eastAsia="Calibri" w:hAnsi="Calibri" w:cs="Arial"/>
+                <w:color w:val="EE0000"/>
+                <w:kern w:val="0"/>
+                <w14:ligatures w14:val="none"/>
+              </w:rPr>
+            </w:pPr>
+            <w:r>
+              <w:rPr>
+                <w:rFonts w:ascii="Calibri" w:eastAsia="Calibri" w:hAnsi="Calibri" w:cs="Arial"/>
+                <w:color w:val="EE0000"/>
                 <w:kern w:val="0"/>
                 <w14:ligatures w14:val="none"/>
               </w:rPr>
@@ -20325,6 +20333,15 @@
 </file>
 
 <file path=customXml/item1.xml><?xml version="1.0" encoding="utf-8"?>
+<?mso-contentType ?>
+<FormTemplates xmlns="http://schemas.microsoft.com/sharepoint/v3/contenttype/forms">
+  <Display>DocumentLibraryForm</Display>
+  <Edit>DocumentLibraryForm</Edit>
+  <New>DocumentLibraryForm</New>
+</FormTemplates>
+</file>
+
+<file path=customXml/item2.xml><?xml version="1.0" encoding="utf-8"?>
 <ct:contentTypeSchema xmlns:ct="http://schemas.microsoft.com/office/2006/metadata/contentType" xmlns:ma="http://schemas.microsoft.com/office/2006/metadata/properties/metaAttributes" ct:_="" ma:_="" ma:contentTypeName="Document" ma:contentTypeID="0x010100BD076D0DED9E2C4BB5182E69CE2A9149" ma:contentTypeVersion="6" ma:contentTypeDescription="Create a new document." ma:contentTypeScope="" ma:versionID="1e827d0b2ed428f76fb5a96877cdf478">
   <xsd:schema xmlns:xsd="http://www.w3.org/2001/XMLSchema" xmlns:xs="http://www.w3.org/2001/XMLSchema" xmlns:p="http://schemas.microsoft.com/office/2006/metadata/properties" xmlns:ns3="f262814c-8274-4210-84bd-04cd5cd7a636" targetNamespace="http://schemas.microsoft.com/office/2006/metadata/properties" ma:root="true" ma:fieldsID="a31b13248970d16685a3110ead5d846d" ns3:_="">
     <xsd:import namespace="f262814c-8274-4210-84bd-04cd5cd7a636"/>
@@ -20480,15 +20497,6 @@
 </ct:contentTypeSchema>
 </file>
 
-<file path=customXml/item2.xml><?xml version="1.0" encoding="utf-8"?>
-<?mso-contentType ?>
-<FormTemplates xmlns="http://schemas.microsoft.com/sharepoint/v3/contenttype/forms">
-  <Display>DocumentLibraryForm</Display>
-  <Edit>DocumentLibraryForm</Edit>
-  <New>DocumentLibraryForm</New>
-</FormTemplates>
-</file>
-
 <file path=customXml/item3.xml><?xml version="1.0" encoding="utf-8"?>
 <p:properties xmlns:p="http://schemas.microsoft.com/office/2006/metadata/properties" xmlns:xsi="http://www.w3.org/2001/XMLSchema-instance" xmlns:pc="http://schemas.microsoft.com/office/infopath/2007/PartnerControls">
   <documentManagement>
@@ -20498,6 +20506,14 @@
 </file>
 
 <file path=customXml/itemProps1.xml><?xml version="1.0" encoding="utf-8"?>
+<ds:datastoreItem xmlns:ds="http://schemas.openxmlformats.org/officeDocument/2006/customXml" ds:itemID="{AD33D419-F9E0-4158-BECE-8314DBBCA08E}">
+  <ds:schemaRefs>
+    <ds:schemaRef ds:uri="http://schemas.microsoft.com/sharepoint/v3/contenttype/forms"/>
+  </ds:schemaRefs>
+</ds:datastoreItem>
+</file>
+
+<file path=customXml/itemProps2.xml><?xml version="1.0" encoding="utf-8"?>
 <ds:datastoreItem xmlns:ds="http://schemas.openxmlformats.org/officeDocument/2006/customXml" ds:itemID="{9330F297-04EC-4E0A-98C4-4CF9B08C9D92}">
   <ds:schemaRefs>
     <ds:schemaRef ds:uri="http://schemas.microsoft.com/office/2006/metadata/contentType"/>
@@ -20515,26 +20531,12 @@
 </ds:datastoreItem>
 </file>
 
-<file path=customXml/itemProps2.xml><?xml version="1.0" encoding="utf-8"?>
-<ds:datastoreItem xmlns:ds="http://schemas.openxmlformats.org/officeDocument/2006/customXml" ds:itemID="{AD33D419-F9E0-4158-BECE-8314DBBCA08E}">
-  <ds:schemaRefs>
-    <ds:schemaRef ds:uri="http://schemas.microsoft.com/sharepoint/v3/contenttype/forms"/>
-  </ds:schemaRefs>
-</ds:datastoreItem>
-</file>
-
 <file path=customXml/itemProps3.xml><?xml version="1.0" encoding="utf-8"?>
 <ds:datastoreItem xmlns:ds="http://schemas.openxmlformats.org/officeDocument/2006/customXml" ds:itemID="{581FC183-B356-4782-9EB9-0B5884774AD2}">
   <ds:schemaRefs>
-    <ds:schemaRef ds:uri="http://purl.org/dc/terms/"/>
-    <ds:schemaRef ds:uri="http://www.w3.org/XML/1998/namespace"/>
     <ds:schemaRef ds:uri="http://schemas.microsoft.com/office/2006/metadata/properties"/>
+    <ds:schemaRef ds:uri="http://schemas.microsoft.com/office/infopath/2007/PartnerControls"/>
     <ds:schemaRef ds:uri="f262814c-8274-4210-84bd-04cd5cd7a636"/>
-    <ds:schemaRef ds:uri="http://schemas.openxmlformats.org/package/2006/metadata/core-properties"/>
-    <ds:schemaRef ds:uri="http://schemas.microsoft.com/office/2006/documentManagement/types"/>
-    <ds:schemaRef ds:uri="http://schemas.microsoft.com/office/infopath/2007/PartnerControls"/>
-    <ds:schemaRef ds:uri="http://purl.org/dc/dcmitype/"/>
-    <ds:schemaRef ds:uri="http://purl.org/dc/elements/1.1/"/>
   </ds:schemaRefs>
 </ds:datastoreItem>
 </file>
</xml_diff>